<commit_message>
Doku und Burndown für Iteration V
</commit_message>
<xml_diff>
--- a/swe-iot/docs/Dokumentation.docx
+++ b/swe-iot/docs/Dokumentation.docx
@@ -76,7 +76,19 @@
         <w:rPr>
           <w:u w:val="single"/>
         </w:rPr>
-        <w:t>1,3,5,8,10, BIG_INT)</w:t>
+        <w:t xml:space="preserve">1,3,5,8,10, </w:t>
+      </w:r>
+      <w:r>
+        <w:rPr>
+          <w:u w:val="single"/>
+        </w:rPr>
+        <w:t>BIG</w:t>
+      </w:r>
+      <w:r>
+        <w:rPr>
+          <w:u w:val="single"/>
+        </w:rPr>
+        <w:t>_INT)</w:t>
       </w:r>
     </w:p>
     <w:tbl>
@@ -1897,10 +1909,7 @@
             </w:r>
             <w:proofErr w:type="spellEnd"/>
             <w:r>
-              <w:t xml:space="preserve"> 2.2</w:t>
-            </w:r>
-            <w:r>
-              <w:t xml:space="preserve"> Klickzähler </w:t>
+              <w:t xml:space="preserve"> 2.2 Klickzähler </w:t>
             </w:r>
           </w:p>
           <w:p>
@@ -1960,10 +1969,7 @@
           </w:tcPr>
           <w:p>
             <w:r>
-              <w:t>Klicks zählen &amp; Position zählen übergeben</w:t>
-            </w:r>
-            <w:r>
-              <w:t xml:space="preserve"> (Fehlerhaften Code bisher)</w:t>
+              <w:t>Klicks zählen &amp; Position zählen übergeben (Fehlerhaften Code bisher)</w:t>
             </w:r>
           </w:p>
         </w:tc>
@@ -2024,16 +2030,7 @@
             </w:r>
             <w:proofErr w:type="spellEnd"/>
             <w:r>
-              <w:t xml:space="preserve"> 2.3</w:t>
-            </w:r>
-            <w:r>
-              <w:t xml:space="preserve"> </w:t>
-            </w:r>
-            <w:r>
-              <w:t>10-Klick Melodie</w:t>
-            </w:r>
-            <w:r>
-              <w:t xml:space="preserve"> </w:t>
+              <w:t xml:space="preserve"> 2.3 10-Klick Melodie </w:t>
             </w:r>
           </w:p>
         </w:tc>
@@ -2101,191 +2098,560 @@
           <w:u w:val="single"/>
         </w:rPr>
       </w:pPr>
+    </w:p>
+    <w:p>
+      <w:r>
+        <w:rPr>
+          <w:u w:val="single"/>
+        </w:rPr>
+        <w:t>Sprint</w:t>
+      </w:r>
+      <w:r>
+        <w:t>-</w:t>
+      </w:r>
+      <w:r>
+        <w:rPr>
+          <w:u w:val="single"/>
+        </w:rPr>
+        <w:t>Ziel</w:t>
+      </w:r>
+      <w:r>
+        <w:rPr>
+          <w:u w:val="single"/>
+        </w:rPr>
+        <w:t>: I</w:t>
+      </w:r>
+    </w:p>
+    <w:p>
+      <w:r>
+        <w:t xml:space="preserve">Implementierung eines Klickzählers </w:t>
+      </w:r>
+      <w:r>
+        <w:t xml:space="preserve">von vorheriger Iteration verbessern bzw. ausführbar machen sowie </w:t>
+      </w:r>
+      <w:r>
+        <w:t xml:space="preserve">eine 10-Klick Methode implementieren, um eine Melodie abzuspielen. </w:t>
+      </w:r>
+    </w:p>
+    <w:p/>
+    <w:p>
+      <w:proofErr w:type="spellStart"/>
+      <w:r>
+        <w:rPr>
+          <w:u w:val="single"/>
+        </w:rPr>
+        <w:t>DoD</w:t>
+      </w:r>
+      <w:proofErr w:type="spellEnd"/>
+    </w:p>
+    <w:p>
+      <w:r>
+        <w:t xml:space="preserve">Erfolgreiches Testen und Abnahme des </w:t>
+      </w:r>
+      <w:proofErr w:type="spellStart"/>
+      <w:r>
+        <w:t>Product-Owners</w:t>
+      </w:r>
+      <w:proofErr w:type="spellEnd"/>
+      <w:r>
+        <w:t xml:space="preserve">. </w:t>
+      </w:r>
+    </w:p>
+    <w:p/>
+    <w:p>
+      <w:pPr>
+        <w:rPr>
+          <w:u w:val="single"/>
+        </w:rPr>
+      </w:pPr>
+      <w:r>
+        <w:rPr>
+          <w:u w:val="single"/>
+        </w:rPr>
+        <w:t>Daily-</w:t>
+      </w:r>
+      <w:proofErr w:type="spellStart"/>
+      <w:r>
+        <w:rPr>
+          <w:u w:val="single"/>
+        </w:rPr>
+        <w:t>Srum</w:t>
+      </w:r>
+      <w:proofErr w:type="spellEnd"/>
+    </w:p>
+    <w:p>
+      <w:r>
+        <w:t xml:space="preserve">Team I: </w:t>
+      </w:r>
+      <w:r>
+        <w:t xml:space="preserve">Bugs von Iteration III behoben. </w:t>
+      </w:r>
+      <w:r>
+        <w:t>Erfolgreich</w:t>
+      </w:r>
+      <w:r>
+        <w:t xml:space="preserve"> implementiert: Rot-Werte erhöhen.</w:t>
+      </w:r>
+    </w:p>
+    <w:p>
+      <w:r>
+        <w:t xml:space="preserve">Team II: </w:t>
+      </w:r>
+      <w:r>
+        <w:t>Methode 10-Klick Melodie noch</w:t>
+      </w:r>
+      <w:r>
+        <w:t xml:space="preserve"> nicht ganz korrekt ausführbar. </w:t>
+      </w:r>
+      <w:proofErr w:type="spellStart"/>
+      <w:r>
+        <w:t>InternetButton</w:t>
+      </w:r>
+      <w:proofErr w:type="spellEnd"/>
+      <w:r>
+        <w:t xml:space="preserve"> lässt Melodie mehrfach erklingen. </w:t>
+      </w:r>
+    </w:p>
+    <w:p/>
+    <w:p>
+      <w:pPr>
+        <w:rPr>
+          <w:u w:val="single"/>
+        </w:rPr>
+      </w:pPr>
+      <w:r>
+        <w:rPr>
+          <w:u w:val="single"/>
+        </w:rPr>
+        <w:t>Sprint-Review</w:t>
+      </w:r>
+    </w:p>
+    <w:p>
+      <w:proofErr w:type="spellStart"/>
+      <w:r>
+        <w:t>Epic</w:t>
+      </w:r>
+      <w:proofErr w:type="spellEnd"/>
+      <w:r>
+        <w:t xml:space="preserve"> 2.2 erfolg</w:t>
+      </w:r>
+      <w:r>
+        <w:t xml:space="preserve">reich implementiert. Fehler aus Iteration III erkannt und ausgebessert. </w:t>
+      </w:r>
+      <w:proofErr w:type="spellStart"/>
+      <w:r>
+        <w:t>Epic</w:t>
+      </w:r>
+      <w:proofErr w:type="spellEnd"/>
+      <w:r>
+        <w:t xml:space="preserve"> 2.3 </w:t>
+      </w:r>
+      <w:r>
+        <w:t xml:space="preserve">wurde ebenfalls erfolgreich umgesetzt. Zeit wurde in dieser Iteration sogar unterschritten erstmalig. </w:t>
+      </w:r>
+      <w:proofErr w:type="spellStart"/>
+      <w:r>
+        <w:t>Product-Owner</w:t>
+      </w:r>
+      <w:proofErr w:type="spellEnd"/>
+      <w:r>
+        <w:t xml:space="preserve"> wurden Funktionen vorgeführt. </w:t>
+      </w:r>
+    </w:p>
+    <w:p/>
+    <w:p/>
+    <w:p>
+      <w:pPr>
+        <w:rPr>
+          <w:u w:val="single"/>
+        </w:rPr>
+      </w:pPr>
+      <w:r>
+        <w:rPr>
+          <w:u w:val="single"/>
+        </w:rPr>
+        <w:t>Sprint-Retroperspektive</w:t>
+      </w:r>
+    </w:p>
+    <w:p>
+      <w:r>
+        <w:t xml:space="preserve">Team I wurde frühzeitig in Iteration fertig. Hilfestellung für Team II gegeben. </w:t>
+      </w:r>
+      <w:r>
+        <w:t xml:space="preserve">Teamarbeit funktioniert sehr gut. </w:t>
+      </w:r>
+    </w:p>
+    <w:p>
+      <w:r>
+        <w:br w:type="page"/>
+      </w:r>
+    </w:p>
+    <w:p>
+      <w:pPr>
+        <w:rPr>
+          <w:color w:val="538135" w:themeColor="accent6" w:themeShade="BF"/>
+          <w:u w:val="single"/>
+        </w:rPr>
+      </w:pPr>
+      <w:r>
+        <w:rPr>
+          <w:color w:val="538135" w:themeColor="accent6" w:themeShade="BF"/>
+          <w:u w:val="single"/>
+        </w:rPr>
+        <w:t xml:space="preserve">Iteration </w:t>
+      </w:r>
+      <w:r>
+        <w:rPr>
+          <w:color w:val="538135" w:themeColor="accent6" w:themeShade="BF"/>
+          <w:u w:val="single"/>
+        </w:rPr>
+        <w:t>V</w:t>
+      </w:r>
+      <w:r>
+        <w:rPr>
+          <w:color w:val="538135" w:themeColor="accent6" w:themeShade="BF"/>
+          <w:u w:val="single"/>
+        </w:rPr>
+        <w:t xml:space="preserve"> – EPIC </w:t>
+      </w:r>
+      <w:r>
+        <w:rPr>
+          <w:color w:val="538135" w:themeColor="accent6" w:themeShade="BF"/>
+          <w:u w:val="single"/>
+        </w:rPr>
+        <w:t>3.1</w:t>
+      </w:r>
+      <w:r>
+        <w:rPr>
+          <w:color w:val="538135" w:themeColor="accent6" w:themeShade="BF"/>
+          <w:u w:val="single"/>
+        </w:rPr>
+        <w:t xml:space="preserve"> </w:t>
+      </w:r>
+      <w:r>
+        <w:rPr>
+          <w:color w:val="538135" w:themeColor="accent6" w:themeShade="BF"/>
+          <w:u w:val="single"/>
+        </w:rPr>
+        <w:t>– 3.2</w:t>
+      </w:r>
+    </w:p>
+    <w:p/>
+    <w:tbl>
+      <w:tblPr>
+        <w:tblStyle w:val="Tabellenraster"/>
+        <w:tblW w:w="0" w:type="auto"/>
+        <w:tblLayout w:type="fixed"/>
+        <w:tblLook w:val="04A0" w:firstRow="1" w:lastRow="0" w:firstColumn="1" w:lastColumn="0" w:noHBand="0" w:noVBand="1"/>
+      </w:tblPr>
+      <w:tblGrid>
+        <w:gridCol w:w="3240"/>
+        <w:gridCol w:w="1575"/>
+        <w:gridCol w:w="2126"/>
+        <w:gridCol w:w="2115"/>
+      </w:tblGrid>
+      <w:tr>
+        <w:trPr>
+          <w:trHeight w:val="600"/>
+        </w:trPr>
+        <w:tc>
+          <w:tcPr>
+            <w:tcW w:w="3240" w:type="dxa"/>
+          </w:tcPr>
+          <w:p>
+            <w:pPr>
+              <w:rPr>
+                <w:b/>
+              </w:rPr>
+            </w:pPr>
+            <w:r>
+              <w:rPr>
+                <w:b/>
+              </w:rPr>
+              <w:t xml:space="preserve">Definition der Stories </w:t>
+            </w:r>
+          </w:p>
+          <w:p>
+            <w:pPr>
+              <w:rPr>
+                <w:b/>
+              </w:rPr>
+            </w:pPr>
+          </w:p>
+        </w:tc>
+        <w:tc>
+          <w:tcPr>
+            <w:tcW w:w="1575" w:type="dxa"/>
+          </w:tcPr>
+          <w:p>
+            <w:pPr>
+              <w:rPr>
+                <w:b/>
+              </w:rPr>
+            </w:pPr>
+            <w:r>
+              <w:rPr>
+                <w:b/>
+              </w:rPr>
+              <w:t>Aufwandsschätzung</w:t>
+            </w:r>
+          </w:p>
+        </w:tc>
+        <w:tc>
+          <w:tcPr>
+            <w:tcW w:w="2126" w:type="dxa"/>
+          </w:tcPr>
+          <w:p>
+            <w:pPr>
+              <w:rPr>
+                <w:b/>
+              </w:rPr>
+            </w:pPr>
+            <w:r>
+              <w:rPr>
+                <w:b/>
+              </w:rPr>
+              <w:t>Tasks</w:t>
+            </w:r>
+          </w:p>
+        </w:tc>
+        <w:tc>
+          <w:tcPr>
+            <w:tcW w:w="2115" w:type="dxa"/>
+          </w:tcPr>
+          <w:p>
+            <w:pPr>
+              <w:rPr>
+                <w:b/>
+              </w:rPr>
+            </w:pPr>
+            <w:r>
+              <w:rPr>
+                <w:b/>
+              </w:rPr>
+              <w:t>Verantwortliche</w:t>
+            </w:r>
+          </w:p>
+        </w:tc>
+      </w:tr>
+      <w:tr>
+        <w:tc>
+          <w:tcPr>
+            <w:tcW w:w="3240" w:type="dxa"/>
+          </w:tcPr>
+          <w:p>
+            <w:proofErr w:type="spellStart"/>
+            <w:r>
+              <w:t>Epic</w:t>
+            </w:r>
+            <w:proofErr w:type="spellEnd"/>
+            <w:r>
+              <w:t xml:space="preserve"> 3.1 </w:t>
+            </w:r>
+          </w:p>
+          <w:p/>
+        </w:tc>
+        <w:tc>
+          <w:tcPr>
+            <w:tcW w:w="1575" w:type="dxa"/>
+          </w:tcPr>
+          <w:p>
+            <w:r>
+              <w:t>BIG_INT</w:t>
+            </w:r>
+          </w:p>
+        </w:tc>
+        <w:tc>
+          <w:tcPr>
+            <w:tcW w:w="2126" w:type="dxa"/>
+          </w:tcPr>
+          <w:p/>
+        </w:tc>
+        <w:tc>
+          <w:tcPr>
+            <w:tcW w:w="2115" w:type="dxa"/>
+          </w:tcPr>
+          <w:p/>
+        </w:tc>
+      </w:tr>
+      <w:tr>
+        <w:tc>
+          <w:tcPr>
+            <w:tcW w:w="3240" w:type="dxa"/>
+          </w:tcPr>
+          <w:p>
+            <w:proofErr w:type="spellStart"/>
+            <w:r>
+              <w:t>Epic</w:t>
+            </w:r>
+            <w:proofErr w:type="spellEnd"/>
+            <w:r>
+              <w:t xml:space="preserve"> 3.2</w:t>
+            </w:r>
+          </w:p>
+        </w:tc>
+        <w:tc>
+          <w:tcPr>
+            <w:tcW w:w="1575" w:type="dxa"/>
+          </w:tcPr>
+          <w:p>
+            <w:r>
+              <w:t>BIG_INT</w:t>
+            </w:r>
+          </w:p>
+        </w:tc>
+        <w:tc>
+          <w:tcPr>
+            <w:tcW w:w="2126" w:type="dxa"/>
+          </w:tcPr>
+          <w:p/>
+        </w:tc>
+        <w:tc>
+          <w:tcPr>
+            <w:tcW w:w="2115" w:type="dxa"/>
+          </w:tcPr>
+          <w:p/>
+        </w:tc>
+      </w:tr>
+      <w:tr>
+        <w:tc>
+          <w:tcPr>
+            <w:tcW w:w="3240" w:type="dxa"/>
+          </w:tcPr>
+          <w:p>
+            <w:proofErr w:type="spellStart"/>
+            <w:r>
+              <w:t>Epic</w:t>
+            </w:r>
+            <w:proofErr w:type="spellEnd"/>
+            <w:r>
+              <w:t xml:space="preserve"> 3.3 </w:t>
+            </w:r>
+          </w:p>
+        </w:tc>
+        <w:tc>
+          <w:tcPr>
+            <w:tcW w:w="1575" w:type="dxa"/>
+          </w:tcPr>
+          <w:p>
+            <w:r>
+              <w:t>BIG_INT</w:t>
+            </w:r>
+          </w:p>
+        </w:tc>
+        <w:tc>
+          <w:tcPr>
+            <w:tcW w:w="2126" w:type="dxa"/>
+          </w:tcPr>
+          <w:p/>
+        </w:tc>
+        <w:tc>
+          <w:tcPr>
+            <w:tcW w:w="2115" w:type="dxa"/>
+          </w:tcPr>
+          <w:p/>
+        </w:tc>
+      </w:tr>
+    </w:tbl>
+    <w:p>
+      <w:pPr>
+        <w:rPr>
+          <w:u w:val="single"/>
+        </w:rPr>
+      </w:pPr>
+    </w:p>
+    <w:p>
+      <w:r>
+        <w:rPr>
+          <w:u w:val="single"/>
+        </w:rPr>
+        <w:t>Sprint</w:t>
+      </w:r>
+      <w:r>
+        <w:t>-</w:t>
+      </w:r>
+      <w:r>
+        <w:rPr>
+          <w:u w:val="single"/>
+        </w:rPr>
+        <w:t>Ziel</w:t>
+      </w:r>
+      <w:r>
+        <w:rPr>
+          <w:u w:val="single"/>
+        </w:rPr>
+        <w:t xml:space="preserve">: </w:t>
+      </w:r>
+    </w:p>
+    <w:p>
+      <w:r>
+        <w:t xml:space="preserve">Vorzeigbares Produkt der Iterationen I-IV. </w:t>
+      </w:r>
+    </w:p>
+    <w:p/>
+    <w:p>
+      <w:pPr>
+        <w:rPr>
+          <w:u w:val="single"/>
+        </w:rPr>
+      </w:pPr>
+      <w:r>
+        <w:rPr>
+          <w:u w:val="single"/>
+        </w:rPr>
+        <w:t>Sprint-Review</w:t>
+      </w:r>
+    </w:p>
+    <w:p>
+      <w:r>
+        <w:t xml:space="preserve">Code und Dokumentation überarbeitet. Dem </w:t>
+      </w:r>
+      <w:proofErr w:type="spellStart"/>
+      <w:r>
+        <w:t>Product-Owner</w:t>
+      </w:r>
+      <w:proofErr w:type="spellEnd"/>
+      <w:r>
+        <w:t xml:space="preserve"> wurde das potentielle Produkt vorgestellt.</w:t>
+      </w:r>
+    </w:p>
+    <w:p/>
+    <w:p>
+      <w:pPr>
+        <w:rPr>
+          <w:u w:val="single"/>
+        </w:rPr>
+      </w:pPr>
+      <w:r>
+        <w:rPr>
+          <w:u w:val="single"/>
+        </w:rPr>
+        <w:t>Sprint-Retroperspektive</w:t>
+      </w:r>
+    </w:p>
+    <w:p>
+      <w:r>
+        <w:t>Aufwandsschätzungen wurden Retrospektiv besprochen. Release Plan wurde abgeglichen und über fehlen</w:t>
+      </w:r>
+      <w:r>
+        <w:t xml:space="preserve">de Implementierungen gesprochen. Zielsetzung auf 3 </w:t>
+      </w:r>
+      <w:proofErr w:type="spellStart"/>
+      <w:r>
+        <w:t>Epi</w:t>
+      </w:r>
       <w:bookmarkStart w:id="0" w:name="_GoBack"/>
       <w:bookmarkEnd w:id="0"/>
-    </w:p>
-    <w:p>
-      <w:r>
-        <w:rPr>
-          <w:u w:val="single"/>
-        </w:rPr>
-        <w:t>Sprint</w:t>
-      </w:r>
-      <w:r>
-        <w:t>-</w:t>
-      </w:r>
-      <w:r>
-        <w:rPr>
-          <w:u w:val="single"/>
-        </w:rPr>
-        <w:t>Ziel</w:t>
-      </w:r>
-      <w:r>
-        <w:rPr>
-          <w:u w:val="single"/>
-        </w:rPr>
-        <w:t>: I</w:t>
-      </w:r>
-    </w:p>
-    <w:p>
-      <w:r>
-        <w:t xml:space="preserve">Implementierung eines Klickzählers </w:t>
-      </w:r>
-      <w:r>
-        <w:t xml:space="preserve">von vorheriger Iteration verbessern bzw. ausführbar machen sowie </w:t>
-      </w:r>
-      <w:r>
-        <w:t xml:space="preserve">eine 10-Klick Methode implementieren, um eine Melodie abzuspielen. </w:t>
-      </w:r>
-    </w:p>
-    <w:p/>
-    <w:p>
-      <w:proofErr w:type="spellStart"/>
-      <w:r>
-        <w:rPr>
-          <w:u w:val="single"/>
-        </w:rPr>
-        <w:t>DoD</w:t>
-      </w:r>
-      <w:proofErr w:type="spellEnd"/>
-    </w:p>
-    <w:p>
-      <w:r>
-        <w:t xml:space="preserve">Erfolgreiches Testen und Abnahme des </w:t>
-      </w:r>
-      <w:proofErr w:type="spellStart"/>
-      <w:r>
-        <w:t>Product-Owners</w:t>
-      </w:r>
-      <w:proofErr w:type="spellEnd"/>
-      <w:r>
-        <w:t xml:space="preserve">. </w:t>
-      </w:r>
-    </w:p>
-    <w:p/>
-    <w:p>
-      <w:pPr>
-        <w:rPr>
-          <w:u w:val="single"/>
-        </w:rPr>
-      </w:pPr>
-      <w:r>
-        <w:rPr>
-          <w:u w:val="single"/>
-        </w:rPr>
-        <w:t>Daily-</w:t>
-      </w:r>
-      <w:proofErr w:type="spellStart"/>
-      <w:r>
-        <w:rPr>
-          <w:u w:val="single"/>
-        </w:rPr>
-        <w:t>Srum</w:t>
-      </w:r>
-      <w:proofErr w:type="spellEnd"/>
-    </w:p>
-    <w:p>
-      <w:r>
-        <w:t xml:space="preserve">Team I: </w:t>
-      </w:r>
-      <w:r>
-        <w:t xml:space="preserve">Bugs von Iteration III behoben. </w:t>
-      </w:r>
-      <w:r>
-        <w:t>Erfolgreich</w:t>
-      </w:r>
-      <w:r>
-        <w:t xml:space="preserve"> implementiert: Rot-Werte erhöhen.</w:t>
-      </w:r>
-    </w:p>
-    <w:p>
-      <w:r>
-        <w:t xml:space="preserve">Team II: </w:t>
-      </w:r>
-      <w:r>
-        <w:t>Methode 10-Klick Melodie noch</w:t>
-      </w:r>
-      <w:r>
-        <w:t xml:space="preserve"> nicht ganz korrekt ausführbar. </w:t>
-      </w:r>
-      <w:proofErr w:type="spellStart"/>
-      <w:r>
-        <w:t>InternetButton</w:t>
-      </w:r>
-      <w:proofErr w:type="spellEnd"/>
-      <w:r>
-        <w:t xml:space="preserve"> lässt Melodie mehrfach erklingen. </w:t>
-      </w:r>
-    </w:p>
-    <w:p/>
-    <w:p>
-      <w:pPr>
-        <w:rPr>
-          <w:u w:val="single"/>
-        </w:rPr>
-      </w:pPr>
-      <w:r>
-        <w:rPr>
-          <w:u w:val="single"/>
-        </w:rPr>
-        <w:t>Sprint-Review</w:t>
-      </w:r>
-    </w:p>
-    <w:p>
-      <w:proofErr w:type="spellStart"/>
-      <w:r>
-        <w:t>Epic</w:t>
-      </w:r>
-      <w:proofErr w:type="spellEnd"/>
-      <w:r>
-        <w:t xml:space="preserve"> 2.2 erfolg</w:t>
-      </w:r>
-      <w:r>
-        <w:t xml:space="preserve">reich implementiert. Fehler aus Iteration III erkannt und ausgebessert. </w:t>
-      </w:r>
-      <w:proofErr w:type="spellStart"/>
-      <w:r>
-        <w:t>Epic</w:t>
-      </w:r>
-      <w:proofErr w:type="spellEnd"/>
-      <w:r>
-        <w:t xml:space="preserve"> 2.3 </w:t>
-      </w:r>
-      <w:r>
-        <w:t xml:space="preserve">wurde ebenfalls erfolgreich umgesetzt. Zeit wurde in dieser Iteration sogar unterschritten erstmalig. </w:t>
-      </w:r>
-      <w:proofErr w:type="spellStart"/>
-      <w:r>
-        <w:t>Product-Owner</w:t>
-      </w:r>
-      <w:proofErr w:type="spellEnd"/>
-      <w:r>
-        <w:t xml:space="preserve"> wurden Funktionen vorgeführt. </w:t>
+      <w:r>
+        <w:t>cs</w:t>
+      </w:r>
+      <w:proofErr w:type="spellEnd"/>
+      <w:r>
+        <w:t xml:space="preserve"> reduziert. </w:t>
       </w:r>
     </w:p>
     <w:p/>
     <w:p/>
-    <w:p>
-      <w:pPr>
-        <w:rPr>
-          <w:u w:val="single"/>
-        </w:rPr>
-      </w:pPr>
-      <w:r>
-        <w:rPr>
-          <w:u w:val="single"/>
-        </w:rPr>
-        <w:t>Sprint-Retroperspektive</w:t>
-      </w:r>
-    </w:p>
-    <w:p>
-      <w:r>
-        <w:t xml:space="preserve">Team I wurde frühzeitig in Iteration fertig. Hilfestellung für Team II gegeben. </w:t>
-      </w:r>
-      <w:r>
-        <w:t xml:space="preserve">Teamarbeit funktioniert sehr gut. </w:t>
-      </w:r>
-    </w:p>
     <w:p/>
     <w:p/>
     <w:p/>

</xml_diff>